<commit_message>
Se agrego correccion del STRAT y la minuta de reunion del automatizador
</commit_message>
<xml_diff>
--- a/01.Gestion de proyecto/02. Estrategia de plan de desarrollo/STRAT_Platino_Soft_v1.docx
+++ b/01.Gestion de proyecto/02. Estrategia de plan de desarrollo/STRAT_Platino_Soft_v1.docx
@@ -267,21 +267,7 @@
                 <w:rFonts w:ascii="Arial" w:hAnsi="Arial" w:cs="Arial"/>
                 <w:sz w:val="20"/>
               </w:rPr>
-              <w:t>1</w:t>
-            </w:r>
-            <w:r>
-              <w:rPr>
-                <w:rFonts w:ascii="Arial" w:hAnsi="Arial" w:cs="Arial"/>
-                <w:sz w:val="20"/>
-              </w:rPr>
-              <w:t>3</w:t>
-            </w:r>
-            <w:r>
-              <w:rPr>
-                <w:rFonts w:ascii="Arial" w:hAnsi="Arial" w:cs="Arial"/>
-                <w:sz w:val="20"/>
-              </w:rPr>
-              <w:t>/09/2018</w:t>
+              <w:t>13/09/2018</w:t>
             </w:r>
           </w:p>
         </w:tc>
@@ -439,23 +425,7 @@
                 <w:sz w:val="20"/>
                 <w:szCs w:val="20"/>
               </w:rPr>
-              <w:t>1</w:t>
-            </w:r>
-            <w:r>
-              <w:rPr>
-                <w:rFonts w:ascii="Arial" w:hAnsi="Arial" w:cs="Arial"/>
-                <w:sz w:val="20"/>
-                <w:szCs w:val="20"/>
-              </w:rPr>
-              <w:t>3</w:t>
-            </w:r>
-            <w:r>
-              <w:rPr>
-                <w:rFonts w:ascii="Arial" w:hAnsi="Arial" w:cs="Arial"/>
-                <w:sz w:val="20"/>
-                <w:szCs w:val="20"/>
-              </w:rPr>
-              <w:t>/09/2018</w:t>
+              <w:t>13/09/2018</w:t>
             </w:r>
           </w:p>
         </w:tc>
@@ -1513,7 +1483,7 @@
               <w:jc w:val="center"/>
             </w:pPr>
             <w:r>
-              <w:t>2</w:t>
+              <w:t>7</w:t>
             </w:r>
           </w:p>
         </w:tc>
@@ -1735,7 +1705,7 @@
               <w:jc w:val="center"/>
             </w:pPr>
             <w:r>
-              <w:t>2</w:t>
+              <w:t>7</w:t>
             </w:r>
           </w:p>
         </w:tc>
@@ -1858,7 +1828,7 @@
               <w:jc w:val="center"/>
             </w:pPr>
             <w:r>
-              <w:t>4</w:t>
+              <w:t>7</w:t>
             </w:r>
           </w:p>
         </w:tc>
@@ -2082,7 +2052,7 @@
               <w:jc w:val="center"/>
             </w:pPr>
             <w:r>
-              <w:t>4</w:t>
+              <w:t>6</w:t>
             </w:r>
           </w:p>
         </w:tc>
@@ -2193,6 +2163,123 @@
             </w:pPr>
             <w:r>
               <w:t>1</w:t>
+            </w:r>
+          </w:p>
+        </w:tc>
+        <w:tc>
+          <w:tcPr>
+            <w:tcW w:w="648" w:type="dxa"/>
+          </w:tcPr>
+          <w:p>
+            <w:pPr>
+              <w:jc w:val="center"/>
+            </w:pPr>
+          </w:p>
+        </w:tc>
+      </w:tr>
+      <w:tr>
+        <w:tblPrEx>
+          <w:tblBorders>
+            <w:top w:val="single" w:sz="4" w:space="0" w:color="auto"/>
+            <w:left w:val="single" w:sz="4" w:space="0" w:color="auto"/>
+            <w:bottom w:val="single" w:sz="4" w:space="0" w:color="auto"/>
+            <w:right w:val="single" w:sz="4" w:space="0" w:color="auto"/>
+            <w:insideH w:val="single" w:sz="4" w:space="0" w:color="auto"/>
+            <w:insideV w:val="single" w:sz="4" w:space="0" w:color="auto"/>
+          </w:tblBorders>
+        </w:tblPrEx>
+        <w:trPr>
+          <w:gridAfter w:val="1"/>
+          <w:wAfter w:w="259" w:type="dxa"/>
+        </w:trPr>
+        <w:tc>
+          <w:tcPr>
+            <w:tcW w:w="1008" w:type="dxa"/>
+          </w:tcPr>
+          <w:p>
+            <w:pPr>
+              <w:jc w:val="center"/>
+            </w:pPr>
+            <w:r>
+              <w:t>11</w:t>
+            </w:r>
+          </w:p>
+        </w:tc>
+        <w:tc>
+          <w:tcPr>
+            <w:tcW w:w="4032" w:type="dxa"/>
+            <w:gridSpan w:val="2"/>
+          </w:tcPr>
+          <w:p>
+            <w:proofErr w:type="spellStart"/>
+            <w:r>
+              <w:t>Creacion</w:t>
+            </w:r>
+            <w:proofErr w:type="spellEnd"/>
+            <w:r>
+              <w:t xml:space="preserve"> de la clase </w:t>
+            </w:r>
+            <w:proofErr w:type="spellStart"/>
+            <w:r>
+              <w:t>FormularioTarea</w:t>
+            </w:r>
+            <w:proofErr w:type="spellEnd"/>
+          </w:p>
+        </w:tc>
+        <w:tc>
+          <w:tcPr>
+            <w:tcW w:w="648" w:type="dxa"/>
+          </w:tcPr>
+          <w:p>
+            <w:pPr>
+              <w:jc w:val="center"/>
+            </w:pPr>
+          </w:p>
+        </w:tc>
+        <w:tc>
+          <w:tcPr>
+            <w:tcW w:w="648" w:type="dxa"/>
+            <w:gridSpan w:val="2"/>
+          </w:tcPr>
+          <w:p>
+            <w:pPr>
+              <w:jc w:val="center"/>
+            </w:pPr>
+          </w:p>
+        </w:tc>
+        <w:tc>
+          <w:tcPr>
+            <w:tcW w:w="648" w:type="dxa"/>
+            <w:gridSpan w:val="2"/>
+          </w:tcPr>
+          <w:p>
+            <w:pPr>
+              <w:jc w:val="center"/>
+            </w:pPr>
+          </w:p>
+        </w:tc>
+        <w:tc>
+          <w:tcPr>
+            <w:tcW w:w="648" w:type="dxa"/>
+            <w:gridSpan w:val="2"/>
+          </w:tcPr>
+          <w:p>
+            <w:pPr>
+              <w:jc w:val="center"/>
+            </w:pPr>
+          </w:p>
+        </w:tc>
+        <w:tc>
+          <w:tcPr>
+            <w:tcW w:w="648" w:type="dxa"/>
+            <w:gridSpan w:val="2"/>
+          </w:tcPr>
+          <w:p>
+            <w:pPr>
+              <w:jc w:val="center"/>
+            </w:pPr>
+            <w:r>
+              <w:t>9</w:t>
             </w:r>
           </w:p>
         </w:tc>
@@ -2232,7 +2319,10 @@
               <w:jc w:val="center"/>
             </w:pPr>
             <w:r>
-              <w:t>11</w:t>
+              <w:t>1</w:t>
+            </w:r>
+            <w:r>
+              <w:t>2</w:t>
             </w:r>
           </w:p>
         </w:tc>
@@ -2305,7 +2395,7 @@
               <w:jc w:val="center"/>
             </w:pPr>
             <w:r>
-              <w:t>4</w:t>
+              <w:t>6</w:t>
             </w:r>
           </w:p>
         </w:tc>
@@ -2344,7 +2434,10 @@
               <w:jc w:val="center"/>
             </w:pPr>
             <w:r>
-              <w:t>12</w:t>
+              <w:t>1</w:t>
+            </w:r>
+            <w:r>
+              <w:t>3</w:t>
             </w:r>
           </w:p>
         </w:tc>
@@ -2417,7 +2510,7 @@
               <w:jc w:val="center"/>
             </w:pPr>
             <w:r>
-              <w:t>1</w:t>
+              <w:t>10</w:t>
             </w:r>
           </w:p>
         </w:tc>
@@ -2456,7 +2549,10 @@
               <w:jc w:val="center"/>
             </w:pPr>
             <w:r>
-              <w:t>13</w:t>
+              <w:t>1</w:t>
+            </w:r>
+            <w:r>
+              <w:t>4</w:t>
             </w:r>
           </w:p>
         </w:tc>
@@ -2529,7 +2625,7 @@
               <w:jc w:val="center"/>
             </w:pPr>
             <w:r>
-              <w:t>5</w:t>
+              <w:t>10</w:t>
             </w:r>
           </w:p>
         </w:tc>
@@ -2636,21 +2732,21 @@
               <w:jc w:val="center"/>
             </w:pPr>
             <w:r>
-              <w:t>15</w:t>
-            </w:r>
-          </w:p>
-        </w:tc>
-        <w:tc>
-          <w:tcPr>
-            <w:tcW w:w="648" w:type="dxa"/>
-            <w:gridSpan w:val="2"/>
-          </w:tcPr>
-          <w:p>
-            <w:pPr>
-              <w:jc w:val="center"/>
-            </w:pPr>
-            <w:r>
-              <w:t>30</w:t>
+              <w:t>25</w:t>
+            </w:r>
+          </w:p>
+        </w:tc>
+        <w:tc>
+          <w:tcPr>
+            <w:tcW w:w="648" w:type="dxa"/>
+            <w:gridSpan w:val="2"/>
+          </w:tcPr>
+          <w:p>
+            <w:pPr>
+              <w:jc w:val="center"/>
+            </w:pPr>
+            <w:r>
+              <w:t>60</w:t>
             </w:r>
           </w:p>
         </w:tc>
@@ -2872,15 +2968,7 @@
         <w:rPr>
           <w:sz w:val="24"/>
         </w:rPr>
-        <w:t>El equipo concl</w:t>
-      </w:r>
-      <w:bookmarkStart w:id="1" w:name="_GoBack"/>
-      <w:bookmarkEnd w:id="1"/>
-      <w:r>
-        <w:rPr>
-          <w:sz w:val="24"/>
-        </w:rPr>
-        <w:t>uyo que el p</w:t>
+        <w:t>El equipo concluyo que el p</w:t>
       </w:r>
       <w:r>
         <w:rPr>
@@ -2967,18 +3055,10 @@
       </w:r>
     </w:p>
     <w:p>
-      <w:pPr>
-        <w:spacing w:after="0" w:line="360" w:lineRule="auto"/>
-        <w:ind w:left="708"/>
-        <w:jc w:val="both"/>
-        <w:rPr>
-          <w:b/>
-          <w:sz w:val="24"/>
-        </w:rPr>
-      </w:pPr>
+      <w:bookmarkStart w:id="1" w:name="_GoBack"/>
+      <w:bookmarkEnd w:id="0"/>
+      <w:bookmarkEnd w:id="1"/>
     </w:p>
-    <w:bookmarkEnd w:id="0"/>
-    <w:p/>
     <w:sectPr>
       <w:headerReference w:type="default" r:id="rId8"/>
       <w:footerReference w:type="default" r:id="rId9"/>
@@ -4505,6 +4585,7 @@
     <w:lsdException w:name="HTML Sample" w:semiHidden="1" w:unhideWhenUsed="1"/>
     <w:lsdException w:name="HTML Typewriter" w:semiHidden="1" w:unhideWhenUsed="1"/>
     <w:lsdException w:name="HTML Variable" w:semiHidden="1" w:unhideWhenUsed="1"/>
+    <w:lsdException w:name="Normal Table" w:semiHidden="1" w:unhideWhenUsed="1"/>
     <w:lsdException w:name="annotation subject" w:semiHidden="1" w:unhideWhenUsed="1"/>
     <w:lsdException w:name="No List" w:semiHidden="1" w:unhideWhenUsed="1"/>
     <w:lsdException w:name="Outline List 1" w:semiHidden="1" w:unhideWhenUsed="1"/>
@@ -4548,8 +4629,10 @@
     <w:lsdException w:name="Table Elegant" w:semiHidden="1" w:unhideWhenUsed="1"/>
     <w:lsdException w:name="Table Professional" w:semiHidden="1" w:unhideWhenUsed="1"/>
     <w:lsdException w:name="Table Subtle 1" w:semiHidden="1" w:unhideWhenUsed="1"/>
+    <w:lsdException w:name="Table Subtle 2" w:semiHidden="1" w:unhideWhenUsed="1"/>
     <w:lsdException w:name="Table Web 1" w:semiHidden="1" w:unhideWhenUsed="1"/>
     <w:lsdException w:name="Table Web 2" w:semiHidden="1" w:unhideWhenUsed="1"/>
+    <w:lsdException w:name="Table Web 3" w:semiHidden="1" w:unhideWhenUsed="1"/>
     <w:lsdException w:name="Balloon Text" w:semiHidden="1" w:unhideWhenUsed="1"/>
     <w:lsdException w:name="Table Grid" w:uiPriority="39"/>
     <w:lsdException w:name="Table Theme" w:semiHidden="1" w:unhideWhenUsed="1"/>
@@ -5445,7 +5528,7 @@
 </file>
 
 <file path=customXml/itemProps1.xml><?xml version="1.0" encoding="utf-8"?>
-<ds:datastoreItem xmlns:ds="http://schemas.openxmlformats.org/officeDocument/2006/customXml" ds:itemID="{03D92DBF-5516-4E63-BF40-18BF1EF7F8B1}">
+<ds:datastoreItem xmlns:ds="http://schemas.openxmlformats.org/officeDocument/2006/customXml" ds:itemID="{960D6293-BB79-4BB5-AA11-0B36312A6150}">
   <ds:schemaRefs>
     <ds:schemaRef ds:uri="http://schemas.openxmlformats.org/officeDocument/2006/bibliography"/>
   </ds:schemaRefs>

</xml_diff>